<commit_message>
Correção do documento de banco de dados
</commit_message>
<xml_diff>
--- a/Gerenciamento/DocumentoPadraoCodificacaoBD-MaisTransporte.docx
+++ b/Gerenciamento/DocumentoPadraoCodificacaoBD-MaisTransporte.docx
@@ -1,6 +1,6 @@
 
 <file path=word/document.xml><?xml version="1.0" encoding="utf-8"?>
-<w:document xmlns:wpc="http://schemas.microsoft.com/office/word/2010/wordprocessingCanvas" xmlns:cx="http://schemas.microsoft.com/office/drawing/2014/chartex" xmlns:mc="http://schemas.openxmlformats.org/markup-compatibility/2006" xmlns:o="urn:schemas-microsoft-com:office:office" xmlns:r="http://schemas.openxmlformats.org/officeDocument/2006/relationships" xmlns:m="http://schemas.openxmlformats.org/officeDocument/2006/math" xmlns:v="urn:schemas-microsoft-com:vml" xmlns:wp14="http://schemas.microsoft.com/office/word/2010/wordprocessingDrawing" xmlns:wp="http://schemas.openxmlformats.org/drawingml/2006/wordprocessingDrawing" xmlns:w10="urn:schemas-microsoft-com:office:word" xmlns:w="http://schemas.openxmlformats.org/wordprocessingml/2006/main" xmlns:w14="http://schemas.microsoft.com/office/word/2010/wordml" xmlns:w15="http://schemas.microsoft.com/office/word/2012/wordml" xmlns:w16se="http://schemas.microsoft.com/office/word/2015/wordml/symex" xmlns:wpg="http://schemas.microsoft.com/office/word/2010/wordprocessingGroup" xmlns:wpi="http://schemas.microsoft.com/office/word/2010/wordprocessingInk" xmlns:wne="http://schemas.microsoft.com/office/word/2006/wordml" xmlns:wps="http://schemas.microsoft.com/office/word/2010/wordprocessingShape" mc:Ignorable="w14 w15 w16se wp14">
+<w:document xmlns:wpc="http://schemas.microsoft.com/office/word/2010/wordprocessingCanvas" xmlns:mc="http://schemas.openxmlformats.org/markup-compatibility/2006" xmlns:o="urn:schemas-microsoft-com:office:office" xmlns:r="http://schemas.openxmlformats.org/officeDocument/2006/relationships" xmlns:m="http://schemas.openxmlformats.org/officeDocument/2006/math" xmlns:v="urn:schemas-microsoft-com:vml" xmlns:wp14="http://schemas.microsoft.com/office/word/2010/wordprocessingDrawing" xmlns:wp="http://schemas.openxmlformats.org/drawingml/2006/wordprocessingDrawing" xmlns:w10="urn:schemas-microsoft-com:office:word" xmlns:w="http://schemas.openxmlformats.org/wordprocessingml/2006/main" xmlns:w14="http://schemas.microsoft.com/office/word/2010/wordml" xmlns:w15="http://schemas.microsoft.com/office/word/2012/wordml" xmlns:wpg="http://schemas.microsoft.com/office/word/2010/wordprocessingGroup" xmlns:wpi="http://schemas.microsoft.com/office/word/2010/wordprocessingInk" xmlns:wne="http://schemas.microsoft.com/office/word/2006/wordml" xmlns:wps="http://schemas.microsoft.com/office/word/2010/wordprocessingShape" mc:Ignorable="w14 w15 wp14">
   <w:background w:color="00B8FF"/>
   <w:body>
     <w:p/>
@@ -381,14 +381,12 @@
       <w:pPr>
         <w:jc w:val="center"/>
         <w:rPr>
-          <w:rFonts w:ascii="Arial" w:hAnsi="Arial"/>
           <w:b/>
           <w:sz w:val="40"/>
         </w:rPr>
       </w:pPr>
       <w:r>
         <w:rPr>
-          <w:rFonts w:ascii="Arial" w:hAnsi="Arial"/>
           <w:b/>
           <w:sz w:val="40"/>
         </w:rPr>
@@ -417,10 +415,10 @@
         <w:tblLook w:val="01E0" w:firstRow="1" w:lastRow="1" w:firstColumn="1" w:lastColumn="1" w:noHBand="0" w:noVBand="0"/>
       </w:tblPr>
       <w:tblGrid>
-        <w:gridCol w:w="1396"/>
-        <w:gridCol w:w="1223"/>
-        <w:gridCol w:w="4327"/>
-        <w:gridCol w:w="2801"/>
+        <w:gridCol w:w="1366"/>
+        <w:gridCol w:w="1198"/>
+        <w:gridCol w:w="4223"/>
+        <w:gridCol w:w="2736"/>
       </w:tblGrid>
       <w:tr>
         <w:tc>
@@ -432,6 +430,7 @@
           <w:p>
             <w:pPr>
               <w:spacing w:before="120" w:line="360" w:lineRule="auto"/>
+              <w:jc w:val="center"/>
               <w:rPr>
                 <w:b/>
                 <w:sz w:val="22"/>
@@ -455,6 +454,7 @@
           <w:p>
             <w:pPr>
               <w:spacing w:before="120" w:line="360" w:lineRule="auto"/>
+              <w:jc w:val="center"/>
               <w:rPr>
                 <w:b/>
                 <w:sz w:val="22"/>
@@ -478,6 +478,7 @@
           <w:p>
             <w:pPr>
               <w:spacing w:before="120" w:line="360" w:lineRule="auto"/>
+              <w:jc w:val="center"/>
               <w:rPr>
                 <w:b/>
                 <w:sz w:val="22"/>
@@ -501,6 +502,7 @@
           <w:p>
             <w:pPr>
               <w:spacing w:before="120" w:line="360" w:lineRule="auto"/>
+              <w:jc w:val="center"/>
               <w:rPr>
                 <w:b/>
                 <w:sz w:val="22"/>
@@ -526,6 +528,7 @@
           <w:p>
             <w:pPr>
               <w:spacing w:before="120" w:line="360" w:lineRule="auto"/>
+              <w:jc w:val="center"/>
               <w:rPr>
                 <w:sz w:val="22"/>
               </w:rPr>
@@ -547,6 +550,7 @@
           <w:p>
             <w:pPr>
               <w:spacing w:before="120" w:line="360" w:lineRule="auto"/>
+              <w:jc w:val="center"/>
               <w:rPr>
                 <w:sz w:val="22"/>
               </w:rPr>
@@ -568,6 +572,7 @@
           <w:p>
             <w:pPr>
               <w:spacing w:before="120" w:line="360" w:lineRule="auto"/>
+              <w:jc w:val="center"/>
               <w:rPr>
                 <w:sz w:val="22"/>
               </w:rPr>
@@ -589,6 +594,7 @@
           <w:p>
             <w:pPr>
               <w:spacing w:before="120" w:line="360" w:lineRule="auto"/>
+              <w:jc w:val="center"/>
               <w:rPr>
                 <w:sz w:val="22"/>
               </w:rPr>
@@ -611,6 +617,7 @@
           <w:p>
             <w:pPr>
               <w:spacing w:before="120" w:line="360" w:lineRule="auto"/>
+              <w:jc w:val="center"/>
               <w:rPr>
                 <w:sz w:val="22"/>
               </w:rPr>
@@ -625,6 +632,7 @@
           <w:p>
             <w:pPr>
               <w:spacing w:before="120" w:line="360" w:lineRule="auto"/>
+              <w:jc w:val="center"/>
               <w:rPr>
                 <w:sz w:val="22"/>
               </w:rPr>
@@ -647,6 +655,7 @@
           <w:p>
             <w:pPr>
               <w:spacing w:before="120" w:line="360" w:lineRule="auto"/>
+              <w:jc w:val="center"/>
               <w:rPr>
                 <w:sz w:val="22"/>
               </w:rPr>
@@ -786,6 +795,10 @@
       </w:tr>
     </w:tbl>
     <w:p/>
+    <w:p>
+      <w:bookmarkStart w:id="0" w:name="_GoBack"/>
+      <w:bookmarkEnd w:id="0"/>
+    </w:p>
     <w:p/>
     <w:p/>
     <w:p/>
@@ -821,11 +834,6 @@
     <w:p/>
     <w:p/>
     <w:p/>
-    <w:p/>
-    <w:p/>
-    <w:p/>
-    <w:p/>
-    <w:p/>
     <w:p>
       <w:pPr>
         <w:sectPr>
@@ -837,16 +845,23 @@
         </w:sectPr>
       </w:pPr>
     </w:p>
-    <w:p>
-      <w:pPr>
-        <w:pStyle w:val="Sumrio1"/>
-        <w:tabs>
-          <w:tab w:val="right" w:leader="dot" w:pos="9910"/>
-        </w:tabs>
-      </w:pPr>
-    </w:p>
     <w:p/>
-    <w:p/>
+    <w:p>
+      <w:pPr>
+        <w:jc w:val="center"/>
+        <w:rPr>
+          <w:b/>
+          <w:sz w:val="32"/>
+        </w:rPr>
+      </w:pPr>
+      <w:r>
+        <w:rPr>
+          <w:b/>
+          <w:sz w:val="32"/>
+        </w:rPr>
+        <w:t>Índice</w:t>
+      </w:r>
+    </w:p>
     <w:p>
       <w:pPr>
         <w:pStyle w:val="Sumrio1"/>
@@ -922,6 +937,7 @@
         <w:r>
           <w:rPr>
             <w:noProof/>
+            <w:webHidden/>
           </w:rPr>
         </w:r>
         <w:r>
@@ -1013,6 +1029,7 @@
         <w:r>
           <w:rPr>
             <w:noProof/>
+            <w:webHidden/>
           </w:rPr>
         </w:r>
         <w:r>
@@ -1110,6 +1127,7 @@
           <w:rPr>
             <w:b w:val="0"/>
             <w:noProof/>
+            <w:webHidden/>
           </w:rPr>
         </w:r>
         <w:r>
@@ -1210,6 +1228,7 @@
           <w:rPr>
             <w:b w:val="0"/>
             <w:noProof/>
+            <w:webHidden/>
           </w:rPr>
         </w:r>
         <w:r>
@@ -1310,6 +1329,7 @@
           <w:rPr>
             <w:b w:val="0"/>
             <w:noProof/>
+            <w:webHidden/>
           </w:rPr>
         </w:r>
         <w:r>
@@ -1404,6 +1424,7 @@
         <w:r>
           <w:rPr>
             <w:noProof/>
+            <w:webHidden/>
           </w:rPr>
         </w:r>
         <w:r>
@@ -1501,6 +1522,7 @@
           <w:rPr>
             <w:b w:val="0"/>
             <w:noProof/>
+            <w:webHidden/>
           </w:rPr>
         </w:r>
         <w:r>
@@ -1601,6 +1623,7 @@
           <w:rPr>
             <w:b w:val="0"/>
             <w:noProof/>
+            <w:webHidden/>
           </w:rPr>
         </w:r>
         <w:r>
@@ -1701,6 +1724,7 @@
           <w:rPr>
             <w:b w:val="0"/>
             <w:noProof/>
+            <w:webHidden/>
           </w:rPr>
         </w:r>
         <w:r>
@@ -1795,6 +1819,7 @@
         <w:r>
           <w:rPr>
             <w:noProof/>
+            <w:webHidden/>
           </w:rPr>
         </w:r>
         <w:r>
@@ -1892,6 +1917,7 @@
           <w:rPr>
             <w:b w:val="0"/>
             <w:noProof/>
+            <w:webHidden/>
           </w:rPr>
         </w:r>
         <w:r>
@@ -1992,6 +2018,7 @@
           <w:rPr>
             <w:b w:val="0"/>
             <w:noProof/>
+            <w:webHidden/>
           </w:rPr>
         </w:r>
         <w:r>
@@ -2092,6 +2119,7 @@
           <w:rPr>
             <w:b w:val="0"/>
             <w:noProof/>
+            <w:webHidden/>
           </w:rPr>
         </w:r>
         <w:r>
@@ -2186,6 +2214,7 @@
         <w:r>
           <w:rPr>
             <w:noProof/>
+            <w:webHidden/>
           </w:rPr>
         </w:r>
         <w:r>
@@ -2283,6 +2312,7 @@
           <w:rPr>
             <w:b w:val="0"/>
             <w:noProof/>
+            <w:webHidden/>
           </w:rPr>
         </w:r>
         <w:r>
@@ -2383,6 +2413,7 @@
           <w:rPr>
             <w:b w:val="0"/>
             <w:noProof/>
+            <w:webHidden/>
           </w:rPr>
         </w:r>
         <w:r>
@@ -2483,6 +2514,7 @@
           <w:rPr>
             <w:b w:val="0"/>
             <w:noProof/>
+            <w:webHidden/>
           </w:rPr>
         </w:r>
         <w:r>
@@ -2577,6 +2609,7 @@
         <w:r>
           <w:rPr>
             <w:noProof/>
+            <w:webHidden/>
           </w:rPr>
         </w:r>
         <w:r>
@@ -2674,6 +2707,7 @@
           <w:rPr>
             <w:b w:val="0"/>
             <w:noProof/>
+            <w:webHidden/>
           </w:rPr>
         </w:r>
         <w:r>
@@ -2774,6 +2808,7 @@
           <w:rPr>
             <w:b w:val="0"/>
             <w:noProof/>
+            <w:webHidden/>
           </w:rPr>
         </w:r>
         <w:r>
@@ -2874,6 +2909,7 @@
           <w:rPr>
             <w:b w:val="0"/>
             <w:noProof/>
+            <w:webHidden/>
           </w:rPr>
         </w:r>
         <w:r>
@@ -2968,6 +3004,7 @@
         <w:r>
           <w:rPr>
             <w:noProof/>
+            <w:webHidden/>
           </w:rPr>
         </w:r>
         <w:r>
@@ -3065,6 +3102,7 @@
           <w:rPr>
             <w:b w:val="0"/>
             <w:noProof/>
+            <w:webHidden/>
           </w:rPr>
         </w:r>
         <w:r>
@@ -3165,6 +3203,7 @@
           <w:rPr>
             <w:b w:val="0"/>
             <w:noProof/>
+            <w:webHidden/>
           </w:rPr>
         </w:r>
         <w:r>
@@ -3265,6 +3304,7 @@
           <w:rPr>
             <w:b w:val="0"/>
             <w:noProof/>
+            <w:webHidden/>
           </w:rPr>
         </w:r>
         <w:r>
@@ -3359,6 +3399,7 @@
         <w:r>
           <w:rPr>
             <w:noProof/>
+            <w:webHidden/>
           </w:rPr>
         </w:r>
         <w:r>
@@ -3456,6 +3497,7 @@
           <w:rPr>
             <w:b w:val="0"/>
             <w:noProof/>
+            <w:webHidden/>
           </w:rPr>
         </w:r>
         <w:r>
@@ -3556,6 +3598,7 @@
           <w:rPr>
             <w:b w:val="0"/>
             <w:noProof/>
+            <w:webHidden/>
           </w:rPr>
         </w:r>
         <w:r>
@@ -3656,6 +3699,7 @@
           <w:rPr>
             <w:b w:val="0"/>
             <w:noProof/>
+            <w:webHidden/>
           </w:rPr>
         </w:r>
         <w:r>
@@ -3750,6 +3794,7 @@
         <w:r>
           <w:rPr>
             <w:noProof/>
+            <w:webHidden/>
           </w:rPr>
         </w:r>
         <w:r>
@@ -3847,6 +3892,7 @@
           <w:rPr>
             <w:b w:val="0"/>
             <w:noProof/>
+            <w:webHidden/>
           </w:rPr>
         </w:r>
         <w:r>
@@ -3947,6 +3993,7 @@
           <w:rPr>
             <w:b w:val="0"/>
             <w:noProof/>
+            <w:webHidden/>
           </w:rPr>
         </w:r>
         <w:r>
@@ -4047,6 +4094,7 @@
           <w:rPr>
             <w:b w:val="0"/>
             <w:noProof/>
+            <w:webHidden/>
           </w:rPr>
         </w:r>
         <w:r>
@@ -4141,6 +4189,7 @@
         <w:r>
           <w:rPr>
             <w:noProof/>
+            <w:webHidden/>
           </w:rPr>
         </w:r>
         <w:r>
@@ -4238,6 +4287,7 @@
           <w:rPr>
             <w:b w:val="0"/>
             <w:noProof/>
+            <w:webHidden/>
           </w:rPr>
         </w:r>
         <w:r>
@@ -4338,6 +4388,7 @@
           <w:rPr>
             <w:b w:val="0"/>
             <w:noProof/>
+            <w:webHidden/>
           </w:rPr>
         </w:r>
         <w:r>
@@ -4438,6 +4489,7 @@
           <w:rPr>
             <w:b w:val="0"/>
             <w:noProof/>
+            <w:webHidden/>
           </w:rPr>
         </w:r>
         <w:r>
@@ -4468,6 +4520,7 @@
     </w:p>
     <w:p>
       <w:r>
+        <w:lastRenderedPageBreak/>
         <w:fldChar w:fldCharType="end"/>
       </w:r>
     </w:p>
@@ -4482,15 +4535,15 @@
         </w:pBdr>
         <w:shd w:val="clear" w:color="auto" w:fill="E6E6E6"/>
       </w:pPr>
-      <w:bookmarkStart w:id="0" w:name="_Toc200280653"/>
-      <w:bookmarkStart w:id="1" w:name="_Toc202937722"/>
-      <w:bookmarkStart w:id="2" w:name="_Toc203191522"/>
+      <w:bookmarkStart w:id="1" w:name="_Toc200280653"/>
+      <w:bookmarkStart w:id="2" w:name="_Toc202937722"/>
+      <w:bookmarkStart w:id="3" w:name="_Toc203191522"/>
       <w:r>
         <w:t>Introdução</w:t>
       </w:r>
-      <w:bookmarkEnd w:id="0"/>
       <w:bookmarkEnd w:id="1"/>
       <w:bookmarkEnd w:id="2"/>
+      <w:bookmarkEnd w:id="3"/>
     </w:p>
     <w:p>
       <w:pPr>
@@ -4569,11 +4622,11 @@
         </w:pBdr>
         <w:shd w:val="clear" w:color="auto" w:fill="E6E6E6"/>
       </w:pPr>
-      <w:bookmarkStart w:id="3" w:name="_Toc203191523"/>
+      <w:bookmarkStart w:id="4" w:name="_Toc203191523"/>
       <w:r>
         <w:t>BANCO DE DADOS</w:t>
       </w:r>
-      <w:bookmarkEnd w:id="3"/>
+      <w:bookmarkEnd w:id="4"/>
     </w:p>
     <w:p>
       <w:pPr>
@@ -4587,7 +4640,7 @@
       <w:pPr>
         <w:pStyle w:val="Qualiti-Ttulo2"/>
       </w:pPr>
-      <w:bookmarkStart w:id="4" w:name="_Toc203191524"/>
+      <w:bookmarkStart w:id="5" w:name="_Toc203191524"/>
       <w:proofErr w:type="spellStart"/>
       <w:r>
         <w:t>Regra</w:t>
@@ -4600,7 +4653,7 @@
       <w:r>
         <w:t>Geral</w:t>
       </w:r>
-      <w:bookmarkEnd w:id="4"/>
+      <w:bookmarkEnd w:id="5"/>
       <w:proofErr w:type="spellEnd"/>
     </w:p>
     <w:p>
@@ -4627,12 +4680,12 @@
       <w:pPr>
         <w:pStyle w:val="Qualiti-Ttulo2"/>
       </w:pPr>
-      <w:bookmarkStart w:id="5" w:name="_Toc203191525"/>
+      <w:bookmarkStart w:id="6" w:name="_Toc203191525"/>
       <w:proofErr w:type="spellStart"/>
       <w:r>
         <w:t>Sintaxe</w:t>
       </w:r>
-      <w:bookmarkEnd w:id="5"/>
+      <w:bookmarkEnd w:id="6"/>
       <w:proofErr w:type="spellEnd"/>
     </w:p>
     <w:p>
@@ -4667,23 +4720,17 @@
         <w:rPr>
           <w:lang w:val="en-US"/>
         </w:rPr>
-        <w:t>[</w:t>
+        <w:t>[A</w:t>
       </w:r>
       <w:proofErr w:type="gramStart"/>
       <w:r>
         <w:rPr>
           <w:lang w:val="en-US"/>
         </w:rPr>
-        <w:t>A..Z</w:t>
-      </w:r>
+        <w:t>..Z][</w:t>
+      </w:r>
+      <w:proofErr w:type="spellStart"/>
       <w:proofErr w:type="gramEnd"/>
-      <w:r>
-        <w:rPr>
-          <w:lang w:val="en-US"/>
-        </w:rPr>
-        <w:t>][</w:t>
-      </w:r>
-      <w:proofErr w:type="spellStart"/>
       <w:r>
         <w:rPr>
           <w:lang w:val="en-US"/>
@@ -4841,12 +4888,12 @@
       <w:pPr>
         <w:pStyle w:val="Qualiti-Ttulo2"/>
       </w:pPr>
-      <w:bookmarkStart w:id="6" w:name="_Toc203191526"/>
+      <w:bookmarkStart w:id="7" w:name="_Toc203191526"/>
       <w:proofErr w:type="spellStart"/>
       <w:r>
         <w:t>Exemplos</w:t>
       </w:r>
-      <w:bookmarkEnd w:id="6"/>
+      <w:bookmarkEnd w:id="7"/>
       <w:proofErr w:type="spellEnd"/>
     </w:p>
     <w:p>
@@ -4927,7 +4974,6 @@
       </w:pPr>
       <w:proofErr w:type="spellStart"/>
       <w:r>
-        <w:lastRenderedPageBreak/>
         <w:t>Avaliacao</w:t>
       </w:r>
       <w:proofErr w:type="spellEnd"/>
@@ -4940,29 +4986,6 @@
       <w:r>
         <w:t>Veiculo</w:t>
       </w:r>
-    </w:p>
-    <w:p>
-      <w:pPr>
-        <w:jc w:val="both"/>
-      </w:pPr>
-      <w:r>
-        <w:tab/>
-      </w:r>
-    </w:p>
-    <w:p>
-      <w:pPr>
-        <w:jc w:val="both"/>
-      </w:pPr>
-    </w:p>
-    <w:p>
-      <w:pPr>
-        <w:jc w:val="both"/>
-      </w:pPr>
-    </w:p>
-    <w:p>
-      <w:pPr>
-        <w:jc w:val="both"/>
-      </w:pPr>
     </w:p>
     <w:p>
       <w:pPr>
@@ -4983,11 +5006,12 @@
         </w:pBdr>
         <w:shd w:val="clear" w:color="auto" w:fill="E6E6E6"/>
       </w:pPr>
-      <w:bookmarkStart w:id="7" w:name="_Toc203191527"/>
-      <w:r>
+      <w:bookmarkStart w:id="8" w:name="_Toc203191527"/>
+      <w:r>
+        <w:lastRenderedPageBreak/>
         <w:t>TABELAS</w:t>
       </w:r>
-      <w:bookmarkEnd w:id="7"/>
+      <w:bookmarkEnd w:id="8"/>
     </w:p>
     <w:p>
       <w:pPr>
@@ -5001,7 +5025,7 @@
       <w:pPr>
         <w:pStyle w:val="Qualiti-Ttulo2"/>
       </w:pPr>
-      <w:bookmarkStart w:id="8" w:name="_Toc203191528"/>
+      <w:bookmarkStart w:id="9" w:name="_Toc203191528"/>
       <w:proofErr w:type="spellStart"/>
       <w:r>
         <w:t>Regra</w:t>
@@ -5014,7 +5038,7 @@
       <w:r>
         <w:t>Geral</w:t>
       </w:r>
-      <w:bookmarkEnd w:id="8"/>
+      <w:bookmarkEnd w:id="9"/>
       <w:proofErr w:type="spellEnd"/>
     </w:p>
     <w:p>
@@ -5071,14 +5095,14 @@
           <w:lang w:val="pt-BR"/>
         </w:rPr>
       </w:pPr>
-      <w:bookmarkStart w:id="9" w:name="_Toc203191529"/>
+      <w:bookmarkStart w:id="10" w:name="_Toc203191529"/>
       <w:r>
         <w:rPr>
           <w:lang w:val="pt-BR"/>
         </w:rPr>
         <w:t>Sintaxe</w:t>
       </w:r>
-      <w:bookmarkEnd w:id="9"/>
+      <w:bookmarkEnd w:id="10"/>
     </w:p>
     <w:p>
       <w:pPr>
@@ -5110,16 +5134,13 @@
       </w:r>
       <w:proofErr w:type="gramStart"/>
       <w:r>
-        <w:t>A..Z</w:t>
-      </w:r>
+        <w:t>A..Z]</w:t>
+      </w:r>
+      <w:r>
+        <w:t>[</w:t>
+      </w:r>
+      <w:proofErr w:type="spellStart"/>
       <w:proofErr w:type="gramEnd"/>
-      <w:r>
-        <w:t>]</w:t>
-      </w:r>
-      <w:r>
-        <w:t>[</w:t>
-      </w:r>
-      <w:proofErr w:type="spellStart"/>
       <w:r>
         <w:t>a..z</w:t>
       </w:r>
@@ -5272,12 +5293,12 @@
       <w:pPr>
         <w:pStyle w:val="Qualiti-Ttulo2"/>
       </w:pPr>
-      <w:bookmarkStart w:id="10" w:name="_Toc203191530"/>
+      <w:bookmarkStart w:id="11" w:name="_Toc203191530"/>
       <w:proofErr w:type="spellStart"/>
       <w:r>
         <w:t>Exemplos</w:t>
       </w:r>
-      <w:bookmarkEnd w:id="10"/>
+      <w:bookmarkEnd w:id="11"/>
       <w:proofErr w:type="spellEnd"/>
     </w:p>
     <w:p>
@@ -5381,28 +5402,16 @@
         <w:jc w:val="both"/>
       </w:pPr>
       <w:r>
-        <w:t xml:space="preserve">Reserva                 </w:t>
-      </w:r>
-      <w:r>
-        <w:t>–</w:t>
-      </w:r>
-      <w:r>
-        <w:t xml:space="preserve"> Tabela de Reservas de Viagens</w:t>
-      </w:r>
-    </w:p>
-    <w:p>
-      <w:pPr>
-        <w:ind w:firstLine="709"/>
-        <w:jc w:val="both"/>
-      </w:pPr>
-      <w:r>
-        <w:t xml:space="preserve">Viagem    </w:t>
-      </w:r>
-      <w:r>
-        <w:t xml:space="preserve">             – Tabela de </w:t>
-      </w:r>
-      <w:r>
-        <w:t>Viagens</w:t>
+        <w:t>Reserva                 – Tabela de Reservas de Viagens</w:t>
+      </w:r>
+    </w:p>
+    <w:p>
+      <w:pPr>
+        <w:ind w:firstLine="709"/>
+        <w:jc w:val="both"/>
+      </w:pPr>
+      <w:r>
+        <w:t>Viagem                 – Tabela de Viagens</w:t>
       </w:r>
     </w:p>
     <w:p>
@@ -5416,13 +5425,7 @@
       </w:r>
       <w:proofErr w:type="spellEnd"/>
       <w:r>
-        <w:t xml:space="preserve"> </w:t>
-      </w:r>
-      <w:r>
-        <w:t xml:space="preserve">            – Tabela </w:t>
-      </w:r>
-      <w:r>
-        <w:t>de Avaliações das Viagens</w:t>
+        <w:t xml:space="preserve">             – Tabela de Avaliações das Viagens</w:t>
       </w:r>
     </w:p>
     <w:p>
@@ -5436,13 +5439,7 @@
       </w:r>
       <w:proofErr w:type="spellEnd"/>
       <w:r>
-        <w:t xml:space="preserve">              </w:t>
-      </w:r>
-      <w:r>
-        <w:t xml:space="preserve">   – Tabela de </w:t>
-      </w:r>
-      <w:r>
-        <w:t>Veículos</w:t>
+        <w:t xml:space="preserve">                 – Tabela de Veículos</w:t>
       </w:r>
     </w:p>
     <w:p>
@@ -5466,11 +5463,11 @@
         </w:pBdr>
         <w:shd w:val="clear" w:color="auto" w:fill="E6E6E6"/>
       </w:pPr>
-      <w:bookmarkStart w:id="11" w:name="_Toc203191531"/>
+      <w:bookmarkStart w:id="12" w:name="_Toc203191531"/>
       <w:r>
         <w:t>ATRIBUTOS</w:t>
       </w:r>
-      <w:bookmarkEnd w:id="11"/>
+      <w:bookmarkEnd w:id="12"/>
     </w:p>
     <w:p>
       <w:pPr>
@@ -5484,7 +5481,7 @@
       <w:pPr>
         <w:pStyle w:val="Qualiti-Ttulo2"/>
       </w:pPr>
-      <w:bookmarkStart w:id="12" w:name="_Toc203191532"/>
+      <w:bookmarkStart w:id="13" w:name="_Toc203191532"/>
       <w:proofErr w:type="spellStart"/>
       <w:r>
         <w:t>Regra</w:t>
@@ -5497,7 +5494,7 @@
       <w:r>
         <w:t>Geral</w:t>
       </w:r>
-      <w:bookmarkEnd w:id="12"/>
+      <w:bookmarkEnd w:id="13"/>
       <w:proofErr w:type="spellEnd"/>
     </w:p>
     <w:p>
@@ -5536,15 +5533,14 @@
           <w:lang w:val="pt-BR"/>
         </w:rPr>
       </w:pPr>
-      <w:bookmarkStart w:id="13" w:name="_Toc203191533"/>
+      <w:bookmarkStart w:id="14" w:name="_Toc203191533"/>
       <w:r>
         <w:rPr>
           <w:lang w:val="pt-BR"/>
         </w:rPr>
-        <w:lastRenderedPageBreak/>
         <w:t>Sintaxe</w:t>
       </w:r>
-      <w:bookmarkEnd w:id="13"/>
+      <w:bookmarkEnd w:id="14"/>
     </w:p>
     <w:p>
       <w:pPr>
@@ -5573,11 +5569,16 @@
       </w:r>
       <w:proofErr w:type="gramStart"/>
       <w:r>
-        <w:t>A..Z</w:t>
-      </w:r>
+        <w:t>A..Z][</w:t>
+      </w:r>
+      <w:proofErr w:type="spellStart"/>
       <w:proofErr w:type="gramEnd"/>
       <w:r>
-        <w:t xml:space="preserve">][a..z]} → </w:t>
+        <w:t>a..z</w:t>
+      </w:r>
+      <w:proofErr w:type="spellEnd"/>
+      <w:r>
+        <w:t xml:space="preserve">]} → </w:t>
       </w:r>
       <w:proofErr w:type="spellStart"/>
       <w:r>
@@ -5634,6 +5635,7 @@
         <w:jc w:val="both"/>
       </w:pPr>
       <w:r>
+        <w:lastRenderedPageBreak/>
         <w:t>Primeira letra deverá ser maiúscula e as demais minúsculas. Para cada palavra interna, primeira letra em maiúsculo.</w:t>
       </w:r>
     </w:p>
@@ -5738,12 +5740,12 @@
       <w:pPr>
         <w:pStyle w:val="Qualiti-Ttulo2"/>
       </w:pPr>
-      <w:bookmarkStart w:id="14" w:name="_Toc203191534"/>
+      <w:bookmarkStart w:id="15" w:name="_Toc203191534"/>
       <w:proofErr w:type="spellStart"/>
       <w:r>
         <w:t>Exemplos</w:t>
       </w:r>
-      <w:bookmarkEnd w:id="14"/>
+      <w:bookmarkEnd w:id="15"/>
       <w:proofErr w:type="spellEnd"/>
     </w:p>
     <w:p>
@@ -5953,13 +5955,6 @@
     </w:p>
     <w:p>
       <w:pPr>
-        <w:ind w:firstLine="709"/>
-        <w:jc w:val="both"/>
-      </w:pPr>
-    </w:p>
-    <w:p>
-      <w:pPr>
-        <w:ind w:firstLine="709"/>
         <w:jc w:val="both"/>
       </w:pPr>
     </w:p>
@@ -6005,10 +6000,7 @@
       <w:proofErr w:type="spellStart"/>
       <w:proofErr w:type="gramStart"/>
       <w:r>
-        <w:t>dataNascimen</w:t>
-      </w:r>
-      <w:r>
-        <w:t>to</w:t>
+        <w:t>dataNascimento</w:t>
       </w:r>
       <w:proofErr w:type="spellEnd"/>
       <w:proofErr w:type="gramEnd"/>
@@ -6167,7 +6159,6 @@
       <w:proofErr w:type="spellStart"/>
       <w:proofErr w:type="gramStart"/>
       <w:r>
-        <w:lastRenderedPageBreak/>
         <w:t>idViagem</w:t>
       </w:r>
       <w:proofErr w:type="spellEnd"/>
@@ -6259,6 +6250,7 @@
       <w:proofErr w:type="spellStart"/>
       <w:proofErr w:type="gramStart"/>
       <w:r>
+        <w:lastRenderedPageBreak/>
         <w:t>idMotoristaPassageiro</w:t>
       </w:r>
       <w:proofErr w:type="spellEnd"/>
@@ -6267,23 +6259,6 @@
     <w:p>
       <w:pPr>
         <w:ind w:firstLine="709"/>
-        <w:jc w:val="both"/>
-      </w:pPr>
-    </w:p>
-    <w:p>
-      <w:pPr>
-        <w:ind w:firstLine="709"/>
-        <w:jc w:val="both"/>
-      </w:pPr>
-    </w:p>
-    <w:p>
-      <w:pPr>
-        <w:ind w:firstLine="709"/>
-        <w:jc w:val="both"/>
-      </w:pPr>
-    </w:p>
-    <w:p>
-      <w:pPr>
         <w:jc w:val="both"/>
       </w:pPr>
     </w:p>
@@ -6303,11 +6278,11 @@
         </w:pBdr>
         <w:shd w:val="clear" w:color="auto" w:fill="E6E6E6"/>
       </w:pPr>
-      <w:bookmarkStart w:id="15" w:name="_Toc203191535"/>
+      <w:bookmarkStart w:id="16" w:name="_Toc203191535"/>
       <w:r>
         <w:t>VIEWS</w:t>
       </w:r>
-      <w:bookmarkEnd w:id="15"/>
+      <w:bookmarkEnd w:id="16"/>
     </w:p>
     <w:p>
       <w:pPr>
@@ -6321,7 +6296,7 @@
       <w:pPr>
         <w:pStyle w:val="Qualiti-Ttulo2"/>
       </w:pPr>
-      <w:bookmarkStart w:id="16" w:name="_Toc203191536"/>
+      <w:bookmarkStart w:id="17" w:name="_Toc203191536"/>
       <w:proofErr w:type="spellStart"/>
       <w:r>
         <w:t>Regra</w:t>
@@ -6334,7 +6309,7 @@
       <w:r>
         <w:t>Geral</w:t>
       </w:r>
-      <w:bookmarkEnd w:id="16"/>
+      <w:bookmarkEnd w:id="17"/>
       <w:proofErr w:type="spellEnd"/>
     </w:p>
     <w:p>
@@ -6370,14 +6345,14 @@
           <w:lang w:val="pt-BR"/>
         </w:rPr>
       </w:pPr>
-      <w:bookmarkStart w:id="17" w:name="_Toc203191537"/>
+      <w:bookmarkStart w:id="18" w:name="_Toc203191537"/>
       <w:r>
         <w:rPr>
           <w:lang w:val="pt-BR"/>
         </w:rPr>
         <w:t>Sintaxe</w:t>
       </w:r>
-      <w:bookmarkEnd w:id="17"/>
+      <w:bookmarkEnd w:id="18"/>
     </w:p>
     <w:p>
       <w:pPr>
@@ -6402,18 +6377,23 @@
         <w:jc w:val="both"/>
       </w:pPr>
       <w:r>
-        <w:t>VW</w:t>
+        <w:t>VW_</w:t>
+      </w:r>
+      <w:r>
+        <w:t>{[</w:t>
       </w:r>
       <w:proofErr w:type="gramStart"/>
       <w:r>
-        <w:t>_</w:t>
-      </w:r>
-      <w:r>
-        <w:t>{</w:t>
-      </w:r>
+        <w:t>A..Z][</w:t>
+      </w:r>
+      <w:proofErr w:type="spellStart"/>
       <w:proofErr w:type="gramEnd"/>
       <w:r>
-        <w:t xml:space="preserve">[A..Z][a..z]} → </w:t>
+        <w:t>a..z</w:t>
+      </w:r>
+      <w:proofErr w:type="spellEnd"/>
+      <w:r>
+        <w:t xml:space="preserve">]} → </w:t>
       </w:r>
       <w:proofErr w:type="spellStart"/>
       <w:r>
@@ -6573,14 +6553,14 @@
           <w:lang w:val="pt-BR"/>
         </w:rPr>
       </w:pPr>
-      <w:bookmarkStart w:id="18" w:name="_Toc203191538"/>
+      <w:bookmarkStart w:id="19" w:name="_Toc203191538"/>
       <w:r>
         <w:rPr>
           <w:lang w:val="pt-BR"/>
         </w:rPr>
         <w:t>Exemplos</w:t>
       </w:r>
-      <w:bookmarkEnd w:id="18"/>
+      <w:bookmarkEnd w:id="19"/>
     </w:p>
     <w:p>
       <w:pPr>
@@ -6639,11 +6619,11 @@
         </w:pBdr>
         <w:shd w:val="clear" w:color="auto" w:fill="E6E6E6"/>
       </w:pPr>
-      <w:bookmarkStart w:id="19" w:name="_Toc203191539"/>
+      <w:bookmarkStart w:id="20" w:name="_Toc203191539"/>
       <w:r>
         <w:t>ÍNDICES</w:t>
       </w:r>
-      <w:bookmarkEnd w:id="19"/>
+      <w:bookmarkEnd w:id="20"/>
     </w:p>
     <w:p>
       <w:pPr>
@@ -6657,7 +6637,7 @@
       <w:pPr>
         <w:pStyle w:val="Qualiti-Ttulo2"/>
       </w:pPr>
-      <w:bookmarkStart w:id="20" w:name="_Toc203191540"/>
+      <w:bookmarkStart w:id="21" w:name="_Toc203191540"/>
       <w:proofErr w:type="spellStart"/>
       <w:r>
         <w:t>Regra</w:t>
@@ -6670,7 +6650,7 @@
       <w:r>
         <w:t>Geral</w:t>
       </w:r>
-      <w:bookmarkEnd w:id="20"/>
+      <w:bookmarkEnd w:id="21"/>
       <w:proofErr w:type="spellEnd"/>
     </w:p>
     <w:p>
@@ -6706,15 +6686,14 @@
           <w:lang w:val="pt-BR"/>
         </w:rPr>
       </w:pPr>
-      <w:bookmarkStart w:id="21" w:name="_Toc203191541"/>
+      <w:bookmarkStart w:id="22" w:name="_Toc203191541"/>
       <w:r>
         <w:rPr>
           <w:lang w:val="pt-BR"/>
         </w:rPr>
-        <w:lastRenderedPageBreak/>
         <w:t>Sintaxe</w:t>
       </w:r>
-      <w:bookmarkEnd w:id="21"/>
+      <w:bookmarkEnd w:id="22"/>
     </w:p>
     <w:p>
       <w:pPr>
@@ -6739,18 +6718,23 @@
         <w:jc w:val="both"/>
       </w:pPr>
       <w:r>
-        <w:t>IDX</w:t>
+        <w:t>IDX_</w:t>
+      </w:r>
+      <w:r>
+        <w:t>{[</w:t>
       </w:r>
       <w:proofErr w:type="gramStart"/>
       <w:r>
-        <w:t>_</w:t>
-      </w:r>
-      <w:r>
-        <w:t>{</w:t>
-      </w:r>
+        <w:t>A..Z][</w:t>
+      </w:r>
+      <w:proofErr w:type="spellStart"/>
       <w:proofErr w:type="gramEnd"/>
       <w:r>
-        <w:t xml:space="preserve">[A..Z][a..z]} → </w:t>
+        <w:t>a..z</w:t>
+      </w:r>
+      <w:proofErr w:type="spellEnd"/>
+      <w:r>
+        <w:t xml:space="preserve">]} → </w:t>
       </w:r>
       <w:proofErr w:type="spellStart"/>
       <w:r>
@@ -6878,6 +6862,7 @@
         <w:jc w:val="both"/>
       </w:pPr>
       <w:r>
+        <w:lastRenderedPageBreak/>
         <w:t>Evite usar abreviações, se necessário use as conhecidas.</w:t>
       </w:r>
     </w:p>
@@ -6891,12 +6876,12 @@
       <w:pPr>
         <w:pStyle w:val="Qualiti-Ttulo2"/>
       </w:pPr>
-      <w:bookmarkStart w:id="22" w:name="_Toc203191542"/>
+      <w:bookmarkStart w:id="23" w:name="_Toc203191542"/>
       <w:proofErr w:type="spellStart"/>
       <w:r>
         <w:t>Exemplos</w:t>
       </w:r>
-      <w:bookmarkEnd w:id="22"/>
+      <w:bookmarkEnd w:id="23"/>
       <w:proofErr w:type="spellEnd"/>
     </w:p>
     <w:p>
@@ -7004,8 +6989,6 @@
       <w:r>
         <w:t>.</w:t>
       </w:r>
-      <w:bookmarkStart w:id="23" w:name="_GoBack"/>
-      <w:bookmarkEnd w:id="23"/>
     </w:p>
     <w:p>
       <w:pPr>
@@ -7138,16 +7121,13 @@
         <w:jc w:val="both"/>
       </w:pPr>
       <w:r>
-        <w:t>STP</w:t>
+        <w:t>STP_{INS|DEL|UPD|</w:t>
       </w:r>
       <w:proofErr w:type="gramStart"/>
       <w:r>
-        <w:t>_{</w:t>
+        <w:t>SLC}_</w:t>
       </w:r>
       <w:proofErr w:type="gramEnd"/>
-      <w:r>
-        <w:t>INS|DEL|UPD|SLC}_</w:t>
-      </w:r>
       <w:r>
         <w:t>{[A..Z][</w:t>
       </w:r>
@@ -7392,7 +7372,6 @@
       <w:bookmarkStart w:id="27" w:name="_Toc203191546"/>
       <w:proofErr w:type="spellStart"/>
       <w:r>
-        <w:lastRenderedPageBreak/>
         <w:t>Exemplos</w:t>
       </w:r>
       <w:bookmarkEnd w:id="27"/>
@@ -7577,6 +7556,7 @@
         <w:jc w:val="both"/>
       </w:pPr>
       <w:r>
+        <w:lastRenderedPageBreak/>
         <w:t>Deve-se usar a mesma semântica utilizadas para as tabelas. O nome deve ser pré-fixado pela palavra TRG seguido por uma sigla para indicar a operação principal realizada.</w:t>
       </w:r>
     </w:p>
@@ -7631,16 +7611,13 @@
         <w:jc w:val="both"/>
       </w:pPr>
       <w:r>
-        <w:t>TRG</w:t>
+        <w:t>TRG_{INS|DEL|UPD|</w:t>
       </w:r>
       <w:proofErr w:type="gramStart"/>
       <w:r>
-        <w:t>_{</w:t>
+        <w:t>SLC}_</w:t>
       </w:r>
       <w:proofErr w:type="gramEnd"/>
-      <w:r>
-        <w:t>INS|DEL|UPD|SLC}_</w:t>
-      </w:r>
       <w:r>
         <w:t>{[A..Z][</w:t>
       </w:r>
@@ -8030,7 +8007,6 @@
         <w:rPr>
           <w:lang w:val="pt-BR"/>
         </w:rPr>
-        <w:lastRenderedPageBreak/>
         <w:t>Sintaxe</w:t>
       </w:r>
       <w:bookmarkEnd w:id="34"/>
@@ -8060,22 +8036,38 @@
       <w:r>
         <w:t>CHK</w:t>
       </w:r>
+      <w:r>
+        <w:t>_</w:t>
+      </w:r>
+      <w:r>
+        <w:t>{[</w:t>
+      </w:r>
       <w:proofErr w:type="gramStart"/>
       <w:r>
+        <w:t>A..Z][</w:t>
+      </w:r>
+      <w:proofErr w:type="spellStart"/>
+      <w:proofErr w:type="gramEnd"/>
+      <w:r>
+        <w:t>a..z</w:t>
+      </w:r>
+      <w:proofErr w:type="spellEnd"/>
+      <w:r>
+        <w:t>]}</w:t>
+      </w:r>
+      <w:r>
         <w:t>_</w:t>
       </w:r>
       <w:r>
-        <w:t>{</w:t>
-      </w:r>
-      <w:proofErr w:type="gramEnd"/>
-      <w:r>
-        <w:t>[A..Z][a..z]}</w:t>
-      </w:r>
-      <w:r>
-        <w:t>_</w:t>
-      </w:r>
-      <w:r>
-        <w:t>{[A..Z][a..z]}</w:t>
+        <w:t>{[A..Z][</w:t>
+      </w:r>
+      <w:proofErr w:type="spellStart"/>
+      <w:r>
+        <w:t>a..z</w:t>
+      </w:r>
+      <w:proofErr w:type="spellEnd"/>
+      <w:r>
+        <w:t>]}</w:t>
       </w:r>
       <w:r>
         <w:t xml:space="preserve"> → </w:t>
@@ -8219,6 +8211,7 @@
       <w:bookmarkStart w:id="35" w:name="_Toc203191554"/>
       <w:proofErr w:type="spellStart"/>
       <w:r>
+        <w:lastRenderedPageBreak/>
         <w:t>Exemplos</w:t>
       </w:r>
       <w:bookmarkEnd w:id="35"/>
@@ -8464,18 +8457,23 @@
         <w:jc w:val="both"/>
       </w:pPr>
       <w:r>
-        <w:t>SQC</w:t>
+        <w:t>SQC_</w:t>
+      </w:r>
+      <w:r>
+        <w:t>{[</w:t>
       </w:r>
       <w:proofErr w:type="gramStart"/>
       <w:r>
-        <w:t>_</w:t>
-      </w:r>
-      <w:r>
-        <w:t>{</w:t>
-      </w:r>
+        <w:t>A..Z][</w:t>
+      </w:r>
+      <w:proofErr w:type="spellStart"/>
       <w:proofErr w:type="gramEnd"/>
       <w:r>
-        <w:t xml:space="preserve">[A..Z][a..z]} → </w:t>
+        <w:t>a..z</w:t>
+      </w:r>
+      <w:proofErr w:type="spellEnd"/>
+      <w:r>
+        <w:t xml:space="preserve">]} → </w:t>
       </w:r>
       <w:proofErr w:type="spellStart"/>
       <w:r>
@@ -8710,7 +8708,7 @@
 </file>
 
 <file path=word/endnotes.xml><?xml version="1.0" encoding="utf-8"?>
-<w:endnotes xmlns:wpc="http://schemas.microsoft.com/office/word/2010/wordprocessingCanvas" xmlns:cx="http://schemas.microsoft.com/office/drawing/2014/chartex" xmlns:mc="http://schemas.openxmlformats.org/markup-compatibility/2006" xmlns:o="urn:schemas-microsoft-com:office:office" xmlns:r="http://schemas.openxmlformats.org/officeDocument/2006/relationships" xmlns:m="http://schemas.openxmlformats.org/officeDocument/2006/math" xmlns:v="urn:schemas-microsoft-com:vml" xmlns:wp14="http://schemas.microsoft.com/office/word/2010/wordprocessingDrawing" xmlns:wp="http://schemas.openxmlformats.org/drawingml/2006/wordprocessingDrawing" xmlns:w10="urn:schemas-microsoft-com:office:word" xmlns:w="http://schemas.openxmlformats.org/wordprocessingml/2006/main" xmlns:w14="http://schemas.microsoft.com/office/word/2010/wordml" xmlns:w15="http://schemas.microsoft.com/office/word/2012/wordml" xmlns:w16se="http://schemas.microsoft.com/office/word/2015/wordml/symex" xmlns:wpg="http://schemas.microsoft.com/office/word/2010/wordprocessingGroup" xmlns:wpi="http://schemas.microsoft.com/office/word/2010/wordprocessingInk" xmlns:wne="http://schemas.microsoft.com/office/word/2006/wordml" xmlns:wps="http://schemas.microsoft.com/office/word/2010/wordprocessingShape" mc:Ignorable="w14 w15 w16se wp14">
+<w:endnotes xmlns:wpc="http://schemas.microsoft.com/office/word/2010/wordprocessingCanvas" xmlns:mc="http://schemas.openxmlformats.org/markup-compatibility/2006" xmlns:o="urn:schemas-microsoft-com:office:office" xmlns:r="http://schemas.openxmlformats.org/officeDocument/2006/relationships" xmlns:m="http://schemas.openxmlformats.org/officeDocument/2006/math" xmlns:v="urn:schemas-microsoft-com:vml" xmlns:wp14="http://schemas.microsoft.com/office/word/2010/wordprocessingDrawing" xmlns:wp="http://schemas.openxmlformats.org/drawingml/2006/wordprocessingDrawing" xmlns:w10="urn:schemas-microsoft-com:office:word" xmlns:w="http://schemas.openxmlformats.org/wordprocessingml/2006/main" xmlns:w14="http://schemas.microsoft.com/office/word/2010/wordml" xmlns:w15="http://schemas.microsoft.com/office/word/2012/wordml" xmlns:wpg="http://schemas.microsoft.com/office/word/2010/wordprocessingGroup" xmlns:wpi="http://schemas.microsoft.com/office/word/2010/wordprocessingInk" xmlns:wne="http://schemas.microsoft.com/office/word/2006/wordml" xmlns:wps="http://schemas.microsoft.com/office/word/2010/wordprocessingShape" mc:Ignorable="w14 w15 wp14">
   <w:endnote w:type="separator" w:id="-1">
     <w:p>
       <w:r>
@@ -8729,7 +8727,7 @@
 </file>
 
 <file path=word/footnotes.xml><?xml version="1.0" encoding="utf-8"?>
-<w:footnotes xmlns:wpc="http://schemas.microsoft.com/office/word/2010/wordprocessingCanvas" xmlns:cx="http://schemas.microsoft.com/office/drawing/2014/chartex" xmlns:mc="http://schemas.openxmlformats.org/markup-compatibility/2006" xmlns:o="urn:schemas-microsoft-com:office:office" xmlns:r="http://schemas.openxmlformats.org/officeDocument/2006/relationships" xmlns:m="http://schemas.openxmlformats.org/officeDocument/2006/math" xmlns:v="urn:schemas-microsoft-com:vml" xmlns:wp14="http://schemas.microsoft.com/office/word/2010/wordprocessingDrawing" xmlns:wp="http://schemas.openxmlformats.org/drawingml/2006/wordprocessingDrawing" xmlns:w10="urn:schemas-microsoft-com:office:word" xmlns:w="http://schemas.openxmlformats.org/wordprocessingml/2006/main" xmlns:w14="http://schemas.microsoft.com/office/word/2010/wordml" xmlns:w15="http://schemas.microsoft.com/office/word/2012/wordml" xmlns:w16se="http://schemas.microsoft.com/office/word/2015/wordml/symex" xmlns:wpg="http://schemas.microsoft.com/office/word/2010/wordprocessingGroup" xmlns:wpi="http://schemas.microsoft.com/office/word/2010/wordprocessingInk" xmlns:wne="http://schemas.microsoft.com/office/word/2006/wordml" xmlns:wps="http://schemas.microsoft.com/office/word/2010/wordprocessingShape" mc:Ignorable="w14 w15 w16se wp14">
+<w:footnotes xmlns:wpc="http://schemas.microsoft.com/office/word/2010/wordprocessingCanvas" xmlns:mc="http://schemas.openxmlformats.org/markup-compatibility/2006" xmlns:o="urn:schemas-microsoft-com:office:office" xmlns:r="http://schemas.openxmlformats.org/officeDocument/2006/relationships" xmlns:m="http://schemas.openxmlformats.org/officeDocument/2006/math" xmlns:v="urn:schemas-microsoft-com:vml" xmlns:wp14="http://schemas.microsoft.com/office/word/2010/wordprocessingDrawing" xmlns:wp="http://schemas.openxmlformats.org/drawingml/2006/wordprocessingDrawing" xmlns:w10="urn:schemas-microsoft-com:office:word" xmlns:w="http://schemas.openxmlformats.org/wordprocessingml/2006/main" xmlns:w14="http://schemas.microsoft.com/office/word/2010/wordml" xmlns:w15="http://schemas.microsoft.com/office/word/2012/wordml" xmlns:wpg="http://schemas.microsoft.com/office/word/2010/wordprocessingGroup" xmlns:wpi="http://schemas.microsoft.com/office/word/2010/wordprocessingInk" xmlns:wne="http://schemas.microsoft.com/office/word/2006/wordml" xmlns:wps="http://schemas.microsoft.com/office/word/2010/wordprocessingShape" mc:Ignorable="w14 w15 wp14">
   <w:footnote w:type="separator" w:id="-1">
     <w:p>
       <w:r>
@@ -8748,7 +8746,7 @@
 </file>
 
 <file path=word/header1.xml><?xml version="1.0" encoding="utf-8"?>
-<w:hdr xmlns:wpc="http://schemas.microsoft.com/office/word/2010/wordprocessingCanvas" xmlns:cx="http://schemas.microsoft.com/office/drawing/2014/chartex" xmlns:mc="http://schemas.openxmlformats.org/markup-compatibility/2006" xmlns:o="urn:schemas-microsoft-com:office:office" xmlns:r="http://schemas.openxmlformats.org/officeDocument/2006/relationships" xmlns:m="http://schemas.openxmlformats.org/officeDocument/2006/math" xmlns:v="urn:schemas-microsoft-com:vml" xmlns:wp14="http://schemas.microsoft.com/office/word/2010/wordprocessingDrawing" xmlns:wp="http://schemas.openxmlformats.org/drawingml/2006/wordprocessingDrawing" xmlns:w10="urn:schemas-microsoft-com:office:word" xmlns:w="http://schemas.openxmlformats.org/wordprocessingml/2006/main" xmlns:w14="http://schemas.microsoft.com/office/word/2010/wordml" xmlns:w15="http://schemas.microsoft.com/office/word/2012/wordml" xmlns:w16se="http://schemas.microsoft.com/office/word/2015/wordml/symex" xmlns:wpg="http://schemas.microsoft.com/office/word/2010/wordprocessingGroup" xmlns:wpi="http://schemas.microsoft.com/office/word/2010/wordprocessingInk" xmlns:wne="http://schemas.microsoft.com/office/word/2006/wordml" xmlns:wps="http://schemas.microsoft.com/office/word/2010/wordprocessingShape" mc:Ignorable="w14 w15 w16se wp14">
+<w:hdr xmlns:wpc="http://schemas.microsoft.com/office/word/2010/wordprocessingCanvas" xmlns:mc="http://schemas.openxmlformats.org/markup-compatibility/2006" xmlns:o="urn:schemas-microsoft-com:office:office" xmlns:r="http://schemas.openxmlformats.org/officeDocument/2006/relationships" xmlns:m="http://schemas.openxmlformats.org/officeDocument/2006/math" xmlns:v="urn:schemas-microsoft-com:vml" xmlns:wp14="http://schemas.microsoft.com/office/word/2010/wordprocessingDrawing" xmlns:wp="http://schemas.openxmlformats.org/drawingml/2006/wordprocessingDrawing" xmlns:w10="urn:schemas-microsoft-com:office:word" xmlns:w="http://schemas.openxmlformats.org/wordprocessingml/2006/main" xmlns:w14="http://schemas.microsoft.com/office/word/2010/wordml" xmlns:w15="http://schemas.microsoft.com/office/word/2012/wordml" xmlns:wpg="http://schemas.microsoft.com/office/word/2010/wordprocessingGroup" xmlns:wpi="http://schemas.microsoft.com/office/word/2010/wordprocessingInk" xmlns:wne="http://schemas.microsoft.com/office/word/2006/wordml" xmlns:wps="http://schemas.microsoft.com/office/word/2010/wordprocessingShape" mc:Ignorable="w14 w15 wp14">
   <w:p/>
   <w:p>
     <w:pPr>
@@ -8761,7 +8759,6 @@
       <w:jc w:val="right"/>
       <w:rPr>
         <w:sz w:val="20"/>
-        <w:lang w:val="pt-BR"/>
       </w:rPr>
     </w:pPr>
   </w:p>
@@ -8769,7 +8766,7 @@
 </file>
 
 <file path=word/header2.xml><?xml version="1.0" encoding="utf-8"?>
-<w:hdr xmlns:wpc="http://schemas.microsoft.com/office/word/2010/wordprocessingCanvas" xmlns:cx="http://schemas.microsoft.com/office/drawing/2014/chartex" xmlns:mc="http://schemas.openxmlformats.org/markup-compatibility/2006" xmlns:o="urn:schemas-microsoft-com:office:office" xmlns:r="http://schemas.openxmlformats.org/officeDocument/2006/relationships" xmlns:m="http://schemas.openxmlformats.org/officeDocument/2006/math" xmlns:v="urn:schemas-microsoft-com:vml" xmlns:wp14="http://schemas.microsoft.com/office/word/2010/wordprocessingDrawing" xmlns:wp="http://schemas.openxmlformats.org/drawingml/2006/wordprocessingDrawing" xmlns:w10="urn:schemas-microsoft-com:office:word" xmlns:w="http://schemas.openxmlformats.org/wordprocessingml/2006/main" xmlns:w14="http://schemas.microsoft.com/office/word/2010/wordml" xmlns:w15="http://schemas.microsoft.com/office/word/2012/wordml" xmlns:w16se="http://schemas.microsoft.com/office/word/2015/wordml/symex" xmlns:wpg="http://schemas.microsoft.com/office/word/2010/wordprocessingGroup" xmlns:wpi="http://schemas.microsoft.com/office/word/2010/wordprocessingInk" xmlns:wne="http://schemas.microsoft.com/office/word/2006/wordml" xmlns:wps="http://schemas.microsoft.com/office/word/2010/wordprocessingShape" mc:Ignorable="w14 w15 w16se wp14">
+<w:hdr xmlns:wpc="http://schemas.microsoft.com/office/word/2010/wordprocessingCanvas" xmlns:mc="http://schemas.openxmlformats.org/markup-compatibility/2006" xmlns:o="urn:schemas-microsoft-com:office:office" xmlns:r="http://schemas.openxmlformats.org/officeDocument/2006/relationships" xmlns:m="http://schemas.openxmlformats.org/officeDocument/2006/math" xmlns:v="urn:schemas-microsoft-com:vml" xmlns:wp14="http://schemas.microsoft.com/office/word/2010/wordprocessingDrawing" xmlns:wp="http://schemas.openxmlformats.org/drawingml/2006/wordprocessingDrawing" xmlns:w10="urn:schemas-microsoft-com:office:word" xmlns:w="http://schemas.openxmlformats.org/wordprocessingml/2006/main" xmlns:w14="http://schemas.microsoft.com/office/word/2010/wordml" xmlns:w15="http://schemas.microsoft.com/office/word/2012/wordml" xmlns:wpg="http://schemas.microsoft.com/office/word/2010/wordprocessingGroup" xmlns:wpi="http://schemas.microsoft.com/office/word/2010/wordprocessingInk" xmlns:wne="http://schemas.microsoft.com/office/word/2006/wordml" xmlns:wps="http://schemas.microsoft.com/office/word/2010/wordprocessingShape" mc:Ignorable="w14 w15 wp14">
   <w:p>
     <w:pPr>
       <w:pStyle w:val="Cabealho"/>
@@ -8780,8 +8777,8 @@
 </file>
 
 <file path=word/numbering.xml><?xml version="1.0" encoding="utf-8"?>
-<w:numbering xmlns:wpc="http://schemas.microsoft.com/office/word/2010/wordprocessingCanvas" xmlns:cx="http://schemas.microsoft.com/office/drawing/2014/chartex" xmlns:mc="http://schemas.openxmlformats.org/markup-compatibility/2006" xmlns:o="urn:schemas-microsoft-com:office:office" xmlns:r="http://schemas.openxmlformats.org/officeDocument/2006/relationships" xmlns:m="http://schemas.openxmlformats.org/officeDocument/2006/math" xmlns:v="urn:schemas-microsoft-com:vml" xmlns:wp14="http://schemas.microsoft.com/office/word/2010/wordprocessingDrawing" xmlns:wp="http://schemas.openxmlformats.org/drawingml/2006/wordprocessingDrawing" xmlns:w10="urn:schemas-microsoft-com:office:word" xmlns:w="http://schemas.openxmlformats.org/wordprocessingml/2006/main" xmlns:w14="http://schemas.microsoft.com/office/word/2010/wordml" xmlns:w15="http://schemas.microsoft.com/office/word/2012/wordml" xmlns:w16se="http://schemas.microsoft.com/office/word/2015/wordml/symex" xmlns:wpg="http://schemas.microsoft.com/office/word/2010/wordprocessingGroup" xmlns:wpi="http://schemas.microsoft.com/office/word/2010/wordprocessingInk" xmlns:wne="http://schemas.microsoft.com/office/word/2006/wordml" xmlns:wps="http://schemas.microsoft.com/office/word/2010/wordprocessingShape" mc:Ignorable="w14 w15 w16se wp14">
-  <w:abstractNum w:abstractNumId="0" w15:restartNumberingAfterBreak="0">
+<w:numbering xmlns:wpc="http://schemas.microsoft.com/office/word/2010/wordprocessingCanvas" xmlns:mc="http://schemas.openxmlformats.org/markup-compatibility/2006" xmlns:o="urn:schemas-microsoft-com:office:office" xmlns:r="http://schemas.openxmlformats.org/officeDocument/2006/relationships" xmlns:m="http://schemas.openxmlformats.org/officeDocument/2006/math" xmlns:v="urn:schemas-microsoft-com:vml" xmlns:wp14="http://schemas.microsoft.com/office/word/2010/wordprocessingDrawing" xmlns:wp="http://schemas.openxmlformats.org/drawingml/2006/wordprocessingDrawing" xmlns:w10="urn:schemas-microsoft-com:office:word" xmlns:w="http://schemas.openxmlformats.org/wordprocessingml/2006/main" xmlns:w14="http://schemas.microsoft.com/office/word/2010/wordml" xmlns:w15="http://schemas.microsoft.com/office/word/2012/wordml" xmlns:wpg="http://schemas.microsoft.com/office/word/2010/wordprocessingGroup" xmlns:wpi="http://schemas.microsoft.com/office/word/2010/wordprocessingInk" xmlns:wne="http://schemas.microsoft.com/office/word/2006/wordml" xmlns:wps="http://schemas.microsoft.com/office/word/2010/wordprocessingShape" mc:Ignorable="w14 w15 wp14">
+  <w:abstractNum w:abstractNumId="0">
     <w:nsid w:val="FFFFFF7E"/>
     <w:multiLevelType w:val="singleLevel"/>
     <w:tmpl w:val="A0F08C50"/>
@@ -8798,7 +8795,7 @@
       </w:pPr>
     </w:lvl>
   </w:abstractNum>
-  <w:abstractNum w:abstractNumId="1" w15:restartNumberingAfterBreak="0">
+  <w:abstractNum w:abstractNumId="1">
     <w:nsid w:val="FFFFFF89"/>
     <w:multiLevelType w:val="singleLevel"/>
     <w:tmpl w:val="F656023A"/>
@@ -8819,7 +8816,7 @@
       </w:rPr>
     </w:lvl>
   </w:abstractNum>
-  <w:abstractNum w:abstractNumId="2" w15:restartNumberingAfterBreak="0">
+  <w:abstractNum w:abstractNumId="2">
     <w:nsid w:val="00000001"/>
     <w:multiLevelType w:val="singleLevel"/>
     <w:tmpl w:val="00000001"/>
@@ -8838,7 +8835,7 @@
       </w:rPr>
     </w:lvl>
   </w:abstractNum>
-  <w:abstractNum w:abstractNumId="3" w15:restartNumberingAfterBreak="0">
+  <w:abstractNum w:abstractNumId="3">
     <w:nsid w:val="00000002"/>
     <w:multiLevelType w:val="singleLevel"/>
     <w:tmpl w:val="00000002"/>
@@ -8857,7 +8854,7 @@
       </w:rPr>
     </w:lvl>
   </w:abstractNum>
-  <w:abstractNum w:abstractNumId="4" w15:restartNumberingAfterBreak="0">
+  <w:abstractNum w:abstractNumId="4">
     <w:nsid w:val="00000003"/>
     <w:multiLevelType w:val="singleLevel"/>
     <w:tmpl w:val="00000003"/>
@@ -8876,7 +8873,7 @@
       </w:rPr>
     </w:lvl>
   </w:abstractNum>
-  <w:abstractNum w:abstractNumId="5" w15:restartNumberingAfterBreak="0">
+  <w:abstractNum w:abstractNumId="5">
     <w:nsid w:val="00000004"/>
     <w:multiLevelType w:val="singleLevel"/>
     <w:tmpl w:val="00000004"/>
@@ -8895,7 +8892,7 @@
       </w:rPr>
     </w:lvl>
   </w:abstractNum>
-  <w:abstractNum w:abstractNumId="6" w15:restartNumberingAfterBreak="0">
+  <w:abstractNum w:abstractNumId="6">
     <w:nsid w:val="00000005"/>
     <w:multiLevelType w:val="singleLevel"/>
     <w:tmpl w:val="00000005"/>
@@ -8914,7 +8911,7 @@
       </w:rPr>
     </w:lvl>
   </w:abstractNum>
-  <w:abstractNum w:abstractNumId="7" w15:restartNumberingAfterBreak="0">
+  <w:abstractNum w:abstractNumId="7">
     <w:nsid w:val="00000006"/>
     <w:multiLevelType w:val="singleLevel"/>
     <w:tmpl w:val="00000006"/>
@@ -8933,7 +8930,7 @@
       </w:rPr>
     </w:lvl>
   </w:abstractNum>
-  <w:abstractNum w:abstractNumId="8" w15:restartNumberingAfterBreak="0">
+  <w:abstractNum w:abstractNumId="8">
     <w:nsid w:val="00000007"/>
     <w:multiLevelType w:val="multilevel"/>
     <w:tmpl w:val="00000007"/>
@@ -9029,7 +9026,7 @@
       </w:pPr>
     </w:lvl>
   </w:abstractNum>
-  <w:abstractNum w:abstractNumId="9" w15:restartNumberingAfterBreak="0">
+  <w:abstractNum w:abstractNumId="9">
     <w:nsid w:val="00000008"/>
     <w:multiLevelType w:val="multilevel"/>
     <w:tmpl w:val="00000008"/>
@@ -9124,7 +9121,7 @@
       </w:pPr>
     </w:lvl>
   </w:abstractNum>
-  <w:abstractNum w:abstractNumId="10" w15:restartNumberingAfterBreak="0">
+  <w:abstractNum w:abstractNumId="10">
     <w:nsid w:val="02146EB5"/>
     <w:multiLevelType w:val="hybridMultilevel"/>
     <w:tmpl w:val="AB405FF2"/>
@@ -9264,7 +9261,7 @@
       </w:rPr>
     </w:lvl>
   </w:abstractNum>
-  <w:abstractNum w:abstractNumId="11" w15:restartNumberingAfterBreak="0">
+  <w:abstractNum w:abstractNumId="11">
     <w:nsid w:val="184300C6"/>
     <w:multiLevelType w:val="hybridMultilevel"/>
     <w:tmpl w:val="C5DC3EBC"/>
@@ -9404,7 +9401,7 @@
       </w:rPr>
     </w:lvl>
   </w:abstractNum>
-  <w:abstractNum w:abstractNumId="12" w15:restartNumberingAfterBreak="0">
+  <w:abstractNum w:abstractNumId="12">
     <w:nsid w:val="18B807E0"/>
     <w:multiLevelType w:val="hybridMultilevel"/>
     <w:tmpl w:val="BB8A260A"/>
@@ -9544,7 +9541,7 @@
       </w:rPr>
     </w:lvl>
   </w:abstractNum>
-  <w:abstractNum w:abstractNumId="13" w15:restartNumberingAfterBreak="0">
+  <w:abstractNum w:abstractNumId="13">
     <w:nsid w:val="21561350"/>
     <w:multiLevelType w:val="multilevel"/>
     <w:tmpl w:val="835C01E2"/>
@@ -9684,7 +9681,7 @@
       </w:rPr>
     </w:lvl>
   </w:abstractNum>
-  <w:abstractNum w:abstractNumId="14" w15:restartNumberingAfterBreak="0">
+  <w:abstractNum w:abstractNumId="14">
     <w:nsid w:val="2925281C"/>
     <w:multiLevelType w:val="multilevel"/>
     <w:tmpl w:val="42DEBF1A"/>
@@ -9826,7 +9823,7 @@
       </w:rPr>
     </w:lvl>
   </w:abstractNum>
-  <w:abstractNum w:abstractNumId="15" w15:restartNumberingAfterBreak="0">
+  <w:abstractNum w:abstractNumId="15">
     <w:nsid w:val="29F60235"/>
     <w:multiLevelType w:val="multilevel"/>
     <w:tmpl w:val="199830D6"/>
@@ -9966,11 +9963,11 @@
       </w:rPr>
     </w:lvl>
   </w:abstractNum>
-  <w:abstractNum w:abstractNumId="16" w15:restartNumberingAfterBreak="0">
+  <w:abstractNum w:abstractNumId="16">
     <w:nsid w:val="2E8726C6"/>
     <w:multiLevelType w:val="hybridMultilevel"/>
     <w:tmpl w:val="C8E4706C"/>
-    <w:lvl w:ilvl="0">
+    <w:lvl w:ilvl="0" w:tplc="72A821B0">
       <w:start w:val="1"/>
       <w:numFmt w:val="decimal"/>
       <w:lvlText w:val="%1."/>
@@ -9982,7 +9979,7 @@
         <w:ind w:left="720" w:hanging="360"/>
       </w:pPr>
     </w:lvl>
-    <w:lvl w:ilvl="1">
+    <w:lvl w:ilvl="1" w:tplc="C02CDCBA">
       <w:start w:val="1"/>
       <w:numFmt w:val="lowerLetter"/>
       <w:lvlText w:val="%2."/>
@@ -9994,7 +9991,7 @@
         <w:ind w:left="1440" w:hanging="360"/>
       </w:pPr>
     </w:lvl>
-    <w:lvl w:ilvl="2" w:tentative="1">
+    <w:lvl w:ilvl="2" w:tplc="895C2986" w:tentative="1">
       <w:start w:val="1"/>
       <w:numFmt w:val="lowerRoman"/>
       <w:lvlText w:val="%3."/>
@@ -10006,7 +10003,7 @@
         <w:ind w:left="2160" w:hanging="180"/>
       </w:pPr>
     </w:lvl>
-    <w:lvl w:ilvl="3" w:tentative="1">
+    <w:lvl w:ilvl="3" w:tplc="7CD47748" w:tentative="1">
       <w:start w:val="1"/>
       <w:numFmt w:val="decimal"/>
       <w:lvlText w:val="%4."/>
@@ -10018,7 +10015,7 @@
         <w:ind w:left="2880" w:hanging="360"/>
       </w:pPr>
     </w:lvl>
-    <w:lvl w:ilvl="4" w:tentative="1">
+    <w:lvl w:ilvl="4" w:tplc="9738E318" w:tentative="1">
       <w:start w:val="1"/>
       <w:numFmt w:val="lowerLetter"/>
       <w:lvlText w:val="%5."/>
@@ -10030,7 +10027,7 @@
         <w:ind w:left="3600" w:hanging="360"/>
       </w:pPr>
     </w:lvl>
-    <w:lvl w:ilvl="5" w:tentative="1">
+    <w:lvl w:ilvl="5" w:tplc="98B27350" w:tentative="1">
       <w:start w:val="1"/>
       <w:numFmt w:val="lowerRoman"/>
       <w:lvlText w:val="%6."/>
@@ -10042,7 +10039,7 @@
         <w:ind w:left="4320" w:hanging="180"/>
       </w:pPr>
     </w:lvl>
-    <w:lvl w:ilvl="6" w:tentative="1">
+    <w:lvl w:ilvl="6" w:tplc="2B1400FC" w:tentative="1">
       <w:start w:val="1"/>
       <w:numFmt w:val="decimal"/>
       <w:lvlText w:val="%7."/>
@@ -10054,7 +10051,7 @@
         <w:ind w:left="5040" w:hanging="360"/>
       </w:pPr>
     </w:lvl>
-    <w:lvl w:ilvl="7" w:tentative="1">
+    <w:lvl w:ilvl="7" w:tplc="0EF05486" w:tentative="1">
       <w:start w:val="1"/>
       <w:numFmt w:val="lowerLetter"/>
       <w:lvlText w:val="%8."/>
@@ -10066,7 +10063,7 @@
         <w:ind w:left="5760" w:hanging="360"/>
       </w:pPr>
     </w:lvl>
-    <w:lvl w:ilvl="8" w:tentative="1">
+    <w:lvl w:ilvl="8" w:tplc="094E6878" w:tentative="1">
       <w:start w:val="1"/>
       <w:numFmt w:val="lowerRoman"/>
       <w:lvlText w:val="%9."/>
@@ -10079,7 +10076,7 @@
       </w:pPr>
     </w:lvl>
   </w:abstractNum>
-  <w:abstractNum w:abstractNumId="17" w15:restartNumberingAfterBreak="0">
+  <w:abstractNum w:abstractNumId="17">
     <w:nsid w:val="331327DF"/>
     <w:multiLevelType w:val="hybridMultilevel"/>
     <w:tmpl w:val="C1DA83B8"/>
@@ -10219,7 +10216,7 @@
       </w:rPr>
     </w:lvl>
   </w:abstractNum>
-  <w:abstractNum w:abstractNumId="18" w15:restartNumberingAfterBreak="0">
+  <w:abstractNum w:abstractNumId="18">
     <w:nsid w:val="332D7E54"/>
     <w:multiLevelType w:val="multilevel"/>
     <w:tmpl w:val="0416001F"/>
@@ -10332,7 +10329,7 @@
       </w:pPr>
     </w:lvl>
   </w:abstractNum>
-  <w:abstractNum w:abstractNumId="19" w15:restartNumberingAfterBreak="0">
+  <w:abstractNum w:abstractNumId="19">
     <w:nsid w:val="407217F1"/>
     <w:multiLevelType w:val="hybridMultilevel"/>
     <w:tmpl w:val="75F225CE"/>
@@ -10472,7 +10469,7 @@
       </w:rPr>
     </w:lvl>
   </w:abstractNum>
-  <w:abstractNum w:abstractNumId="20" w15:restartNumberingAfterBreak="0">
+  <w:abstractNum w:abstractNumId="20">
     <w:nsid w:val="529D11F7"/>
     <w:multiLevelType w:val="hybridMultilevel"/>
     <w:tmpl w:val="EEFAA304"/>
@@ -10588,7 +10585,7 @@
       </w:pPr>
     </w:lvl>
   </w:abstractNum>
-  <w:abstractNum w:abstractNumId="21" w15:restartNumberingAfterBreak="0">
+  <w:abstractNum w:abstractNumId="21">
     <w:nsid w:val="54952E76"/>
     <w:multiLevelType w:val="multilevel"/>
     <w:tmpl w:val="7A629724"/>
@@ -10728,7 +10725,7 @@
       </w:rPr>
     </w:lvl>
   </w:abstractNum>
-  <w:abstractNum w:abstractNumId="22" w15:restartNumberingAfterBreak="0">
+  <w:abstractNum w:abstractNumId="22">
     <w:nsid w:val="5D3A5237"/>
     <w:multiLevelType w:val="multilevel"/>
     <w:tmpl w:val="8EBE9E14"/>
@@ -10868,7 +10865,7 @@
       </w:rPr>
     </w:lvl>
   </w:abstractNum>
-  <w:abstractNum w:abstractNumId="23" w15:restartNumberingAfterBreak="0">
+  <w:abstractNum w:abstractNumId="23">
     <w:nsid w:val="68E56FB5"/>
     <w:multiLevelType w:val="hybridMultilevel"/>
     <w:tmpl w:val="A27E3524"/>
@@ -11008,7 +11005,7 @@
       </w:rPr>
     </w:lvl>
   </w:abstractNum>
-  <w:abstractNum w:abstractNumId="24" w15:restartNumberingAfterBreak="0">
+  <w:abstractNum w:abstractNumId="24">
     <w:nsid w:val="69135ADF"/>
     <w:multiLevelType w:val="multilevel"/>
     <w:tmpl w:val="83CE0A46"/>
@@ -11149,7 +11146,7 @@
       </w:rPr>
     </w:lvl>
   </w:abstractNum>
-  <w:abstractNum w:abstractNumId="25" w15:restartNumberingAfterBreak="0">
+  <w:abstractNum w:abstractNumId="25">
     <w:nsid w:val="6B7356AF"/>
     <w:multiLevelType w:val="multilevel"/>
     <w:tmpl w:val="C8E4706C"/>
@@ -11262,7 +11259,7 @@
       </w:pPr>
     </w:lvl>
   </w:abstractNum>
-  <w:abstractNum w:abstractNumId="26" w15:restartNumberingAfterBreak="0">
+  <w:abstractNum w:abstractNumId="26">
     <w:nsid w:val="6BBB2661"/>
     <w:multiLevelType w:val="hybridMultilevel"/>
     <w:tmpl w:val="FF60BE90"/>
@@ -11402,7 +11399,7 @@
       </w:rPr>
     </w:lvl>
   </w:abstractNum>
-  <w:abstractNum w:abstractNumId="27" w15:restartNumberingAfterBreak="0">
+  <w:abstractNum w:abstractNumId="27">
     <w:nsid w:val="734D2335"/>
     <w:multiLevelType w:val="multilevel"/>
     <w:tmpl w:val="83CE0A46"/>
@@ -11543,7 +11540,7 @@
       </w:rPr>
     </w:lvl>
   </w:abstractNum>
-  <w:abstractNum w:abstractNumId="28" w15:restartNumberingAfterBreak="0">
+  <w:abstractNum w:abstractNumId="28">
     <w:nsid w:val="76921492"/>
     <w:multiLevelType w:val="multilevel"/>
     <w:tmpl w:val="CB2E28F0"/>
@@ -11683,7 +11680,7 @@
       </w:rPr>
     </w:lvl>
   </w:abstractNum>
-  <w:abstractNum w:abstractNumId="29" w15:restartNumberingAfterBreak="0">
+  <w:abstractNum w:abstractNumId="29">
     <w:nsid w:val="792D7ED1"/>
     <w:multiLevelType w:val="hybridMultilevel"/>
     <w:tmpl w:val="D2046D98"/>
@@ -11823,7 +11820,7 @@
       </w:rPr>
     </w:lvl>
   </w:abstractNum>
-  <w:abstractNum w:abstractNumId="30" w15:restartNumberingAfterBreak="0">
+  <w:abstractNum w:abstractNumId="30">
     <w:nsid w:val="7CEE029F"/>
     <w:multiLevelType w:val="hybridMultilevel"/>
     <w:tmpl w:val="78E0A3E2"/>
@@ -12033,7 +12030,7 @@
 </file>
 
 <file path=word/styles.xml><?xml version="1.0" encoding="utf-8"?>
-<w:styles xmlns:mc="http://schemas.openxmlformats.org/markup-compatibility/2006" xmlns:r="http://schemas.openxmlformats.org/officeDocument/2006/relationships" xmlns:w="http://schemas.openxmlformats.org/wordprocessingml/2006/main" xmlns:w14="http://schemas.microsoft.com/office/word/2010/wordml" xmlns:w15="http://schemas.microsoft.com/office/word/2012/wordml" xmlns:w16se="http://schemas.microsoft.com/office/word/2015/wordml/symex" mc:Ignorable="w14 w15 w16se">
+<w:styles xmlns:mc="http://schemas.openxmlformats.org/markup-compatibility/2006" xmlns:r="http://schemas.openxmlformats.org/officeDocument/2006/relationships" xmlns:w="http://schemas.openxmlformats.org/wordprocessingml/2006/main" xmlns:w14="http://schemas.microsoft.com/office/word/2010/wordml" xmlns:w15="http://schemas.microsoft.com/office/word/2012/wordml" mc:Ignorable="w14 w15">
   <w:docDefaults>
     <w:rPrDefault>
       <w:rPr>
@@ -12059,6 +12056,50 @@
     <w:lsdException w:name="Subtitle" w:qFormat="1"/>
     <w:lsdException w:name="Strong" w:qFormat="1"/>
     <w:lsdException w:name="Emphasis" w:qFormat="1"/>
+    <w:lsdException w:name="Normal Table" w:semiHidden="1" w:unhideWhenUsed="1"/>
+    <w:lsdException w:name="Table Simple 1" w:semiHidden="1" w:unhideWhenUsed="1"/>
+    <w:lsdException w:name="Table Simple 2" w:semiHidden="1" w:unhideWhenUsed="1"/>
+    <w:lsdException w:name="Table Simple 3" w:semiHidden="1" w:unhideWhenUsed="1"/>
+    <w:lsdException w:name="Table Classic 1" w:semiHidden="1" w:unhideWhenUsed="1"/>
+    <w:lsdException w:name="Table Classic 2" w:semiHidden="1" w:unhideWhenUsed="1"/>
+    <w:lsdException w:name="Table Classic 3" w:semiHidden="1" w:unhideWhenUsed="1"/>
+    <w:lsdException w:name="Table Classic 4" w:semiHidden="1" w:unhideWhenUsed="1"/>
+    <w:lsdException w:name="Table Colorful 1" w:semiHidden="1" w:unhideWhenUsed="1"/>
+    <w:lsdException w:name="Table Colorful 2" w:semiHidden="1" w:unhideWhenUsed="1"/>
+    <w:lsdException w:name="Table Colorful 3" w:semiHidden="1" w:unhideWhenUsed="1"/>
+    <w:lsdException w:name="Table Columns 1" w:semiHidden="1" w:unhideWhenUsed="1"/>
+    <w:lsdException w:name="Table Columns 2" w:semiHidden="1" w:unhideWhenUsed="1"/>
+    <w:lsdException w:name="Table Columns 3" w:semiHidden="1" w:unhideWhenUsed="1"/>
+    <w:lsdException w:name="Table Columns 4" w:semiHidden="1" w:unhideWhenUsed="1"/>
+    <w:lsdException w:name="Table Columns 5" w:semiHidden="1" w:unhideWhenUsed="1"/>
+    <w:lsdException w:name="Table Grid 1" w:semiHidden="1" w:unhideWhenUsed="1"/>
+    <w:lsdException w:name="Table Grid 2" w:semiHidden="1" w:unhideWhenUsed="1"/>
+    <w:lsdException w:name="Table Grid 3" w:semiHidden="1" w:unhideWhenUsed="1"/>
+    <w:lsdException w:name="Table Grid 4" w:semiHidden="1" w:unhideWhenUsed="1"/>
+    <w:lsdException w:name="Table Grid 5" w:semiHidden="1" w:unhideWhenUsed="1"/>
+    <w:lsdException w:name="Table Grid 6" w:semiHidden="1" w:unhideWhenUsed="1"/>
+    <w:lsdException w:name="Table Grid 7" w:semiHidden="1" w:unhideWhenUsed="1"/>
+    <w:lsdException w:name="Table Grid 8" w:semiHidden="1" w:unhideWhenUsed="1"/>
+    <w:lsdException w:name="Table List 1" w:semiHidden="1" w:unhideWhenUsed="1"/>
+    <w:lsdException w:name="Table List 2" w:semiHidden="1" w:unhideWhenUsed="1"/>
+    <w:lsdException w:name="Table List 3" w:semiHidden="1" w:unhideWhenUsed="1"/>
+    <w:lsdException w:name="Table List 4" w:semiHidden="1" w:unhideWhenUsed="1"/>
+    <w:lsdException w:name="Table List 5" w:semiHidden="1" w:unhideWhenUsed="1"/>
+    <w:lsdException w:name="Table List 6" w:semiHidden="1" w:unhideWhenUsed="1"/>
+    <w:lsdException w:name="Table List 7" w:semiHidden="1" w:unhideWhenUsed="1"/>
+    <w:lsdException w:name="Table List 8" w:semiHidden="1" w:unhideWhenUsed="1"/>
+    <w:lsdException w:name="Table 3D effects 1" w:semiHidden="1" w:unhideWhenUsed="1"/>
+    <w:lsdException w:name="Table 3D effects 2" w:semiHidden="1" w:unhideWhenUsed="1"/>
+    <w:lsdException w:name="Table 3D effects 3" w:semiHidden="1" w:unhideWhenUsed="1"/>
+    <w:lsdException w:name="Table Contemporary" w:semiHidden="1" w:unhideWhenUsed="1"/>
+    <w:lsdException w:name="Table Elegant" w:semiHidden="1" w:unhideWhenUsed="1"/>
+    <w:lsdException w:name="Table Professional" w:semiHidden="1" w:unhideWhenUsed="1"/>
+    <w:lsdException w:name="Table Subtle 1" w:semiHidden="1" w:unhideWhenUsed="1"/>
+    <w:lsdException w:name="Table Subtle 2" w:semiHidden="1" w:unhideWhenUsed="1"/>
+    <w:lsdException w:name="Table Web 1" w:semiHidden="1" w:unhideWhenUsed="1"/>
+    <w:lsdException w:name="Table Web 2" w:semiHidden="1" w:unhideWhenUsed="1"/>
+    <w:lsdException w:name="Table Web 3" w:semiHidden="1" w:unhideWhenUsed="1"/>
+    <w:lsdException w:name="Table Theme" w:semiHidden="1" w:unhideWhenUsed="1"/>
     <w:lsdException w:name="Placeholder Text" w:semiHidden="1" w:uiPriority="99"/>
     <w:lsdException w:name="No Spacing" w:uiPriority="1" w:qFormat="1"/>
     <w:lsdException w:name="Light Shading" w:uiPriority="60"/>
@@ -12349,11 +12390,15 @@
   </w:style>
   <w:style w:type="character" w:default="1" w:styleId="Fontepargpadro">
     <w:name w:val="Default Paragraph Font"/>
+    <w:uiPriority w:val="1"/>
     <w:semiHidden/>
+    <w:unhideWhenUsed/>
   </w:style>
   <w:style w:type="table" w:default="1" w:styleId="Tabelanormal">
     <w:name w:val="Normal Table"/>
+    <w:uiPriority w:val="99"/>
     <w:semiHidden/>
+    <w:unhideWhenUsed/>
     <w:tblPr>
       <w:tblInd w:w="0" w:type="dxa"/>
       <w:tblCellMar>
@@ -12366,7 +12411,9 @@
   </w:style>
   <w:style w:type="numbering" w:default="1" w:styleId="Semlista">
     <w:name w:val="No List"/>
+    <w:uiPriority w:val="99"/>
     <w:semiHidden/>
+    <w:unhideWhenUsed/>
   </w:style>
   <w:style w:type="character" w:customStyle="1" w:styleId="WW-Absatz-Standardschriftart">
     <w:name w:val="WW-Absatz-Standardschriftart"/>
@@ -12656,8 +12703,8 @@
       <w:lang w:val="en-US"/>
     </w:rPr>
   </w:style>
-  <w:style w:type="paragraph" w:customStyle="1" w:styleId="title">
-    <w:name w:val="title"/>
+  <w:style w:type="paragraph" w:customStyle="1" w:styleId="Ttulo20">
+    <w:name w:val="Título2"/>
     <w:basedOn w:val="Normal"/>
     <w:next w:val="Normal"/>
     <w:pPr>
@@ -12859,6 +12906,12 @@
         <w:insideH w:val="single" w:sz="4" w:space="0" w:color="auto"/>
         <w:insideV w:val="single" w:sz="4" w:space="0" w:color="auto"/>
       </w:tblBorders>
+      <w:tblCellMar>
+        <w:top w:w="0" w:type="dxa"/>
+        <w:left w:w="108" w:type="dxa"/>
+        <w:bottom w:w="0" w:type="dxa"/>
+        <w:right w:w="108" w:type="dxa"/>
+      </w:tblCellMar>
     </w:tblPr>
     <w:tcPr>
       <w:vAlign w:val="center"/>

</xml_diff>